<commit_message>
added git ignore protocol, removing files from stage
</commit_message>
<xml_diff>
--- a/Git Workflow.docx
+++ b/Git Workflow.docx
@@ -3,8 +3,13 @@
 <w:document xmlns:wpc="http://schemas.microsoft.com/office/word/2010/wordprocessingCanvas" xmlns:mo="http://schemas.microsoft.com/office/mac/office/2008/main" xmlns:mc="http://schemas.openxmlformats.org/markup-compatibility/2006" xmlns:mv="urn:schemas-microsoft-com:mac:vml" xmlns:o="urn:schemas-microsoft-com:office:office" xmlns:r="http://schemas.openxmlformats.org/officeDocument/2006/relationships" xmlns:m="http://schemas.openxmlformats.org/officeDocument/2006/math" xmlns:v="urn:schemas-microsoft-com:vml" xmlns:wp14="http://schemas.microsoft.com/office/word/2010/wordprocessingDrawing" xmlns:wp="http://schemas.openxmlformats.org/drawingml/2006/wordprocessingDrawing" xmlns:w10="urn:schemas-microsoft-com:office:word" xmlns:w="http://schemas.openxmlformats.org/wordprocessingml/2006/main" xmlns:w14="http://schemas.microsoft.com/office/word/2010/wordml" xmlns:w15="http://schemas.microsoft.com/office/word/2012/wordml" xmlns:wpg="http://schemas.microsoft.com/office/word/2010/wordprocessingGroup" xmlns:wpi="http://schemas.microsoft.com/office/word/2010/wordprocessingInk" xmlns:wne="http://schemas.microsoft.com/office/word/2006/wordml" xmlns:wps="http://schemas.microsoft.com/office/word/2010/wordprocessingShape" mc:Ignorable="w14 w15 wp14">
   <w:body>
     <w:p>
-      <w:r>
-        <w:t>Git Workflow:</w:t>
+      <w:proofErr w:type="spellStart"/>
+      <w:r>
+        <w:t>Git</w:t>
+      </w:r>
+      <w:proofErr w:type="spellEnd"/>
+      <w:r>
+        <w:t xml:space="preserve"> Workflow:</w:t>
       </w:r>
     </w:p>
     <w:p/>
@@ -142,8 +147,13 @@
         </w:numPr>
       </w:pPr>
       <w:r>
-        <w:t>Navigate to the location that you would like to clone the repository into using cd and ls</w:t>
-      </w:r>
+        <w:t xml:space="preserve">Navigate to the location that you would like to clone the repository into using cd and </w:t>
+      </w:r>
+      <w:proofErr w:type="spellStart"/>
+      <w:r>
+        <w:t>ls</w:t>
+      </w:r>
+      <w:proofErr w:type="spellEnd"/>
     </w:p>
     <w:p>
       <w:pPr>
@@ -155,16 +165,22 @@
         <w:ind w:left="0" w:firstLine="1080"/>
       </w:pPr>
       <w:r>
-        <w:t xml:space="preserve">Type “git clone </w:t>
-      </w:r>
-      <w:hyperlink r:id="rId5" w:history="1">
-        <w:r>
-          <w:rPr>
-            <w:rStyle w:val="Hyperlink"/>
-          </w:rPr>
-          <w:t>https://github.com/BenjaminMacNeille/Test-Respository.git</w:t>
-        </w:r>
-      </w:hyperlink>
+        <w:t>Type “</w:t>
+      </w:r>
+      <w:proofErr w:type="spellStart"/>
+      <w:r>
+        <w:t>git</w:t>
+      </w:r>
+      <w:proofErr w:type="spellEnd"/>
+      <w:r>
+        <w:t xml:space="preserve"> clone </w:t>
+      </w:r>
+      <w:r>
+        <w:t>&lt;</w:t>
+      </w:r>
+      <w:r>
+        <w:t>the link that you pasted&gt;</w:t>
+      </w:r>
       <w:r>
         <w:t>”</w:t>
       </w:r>
@@ -265,7 +281,15 @@
         </w:numPr>
       </w:pPr>
       <w:r>
-        <w:t>Once you have a folder for your git repository, interact with it normally as you would any other folder on your computer</w:t>
+        <w:t xml:space="preserve">Once you have a folder for your </w:t>
+      </w:r>
+      <w:proofErr w:type="spellStart"/>
+      <w:r>
+        <w:t>git</w:t>
+      </w:r>
+      <w:proofErr w:type="spellEnd"/>
+      <w:r>
+        <w:t xml:space="preserve"> repository, interact with it normally as you would any other folder on your computer</w:t>
       </w:r>
     </w:p>
     <w:p>
@@ -277,8 +301,13 @@
         </w:numPr>
       </w:pPr>
       <w:r>
-        <w:t>To check whether you have updated any files in your local repository, navigate to it in the command line using cd and ls</w:t>
-      </w:r>
+        <w:t xml:space="preserve">To check whether you have updated any files in your local repository, navigate to it in the command line using cd and </w:t>
+      </w:r>
+      <w:proofErr w:type="spellStart"/>
+      <w:r>
+        <w:t>ls</w:t>
+      </w:r>
+      <w:proofErr w:type="spellEnd"/>
     </w:p>
     <w:p>
       <w:pPr>
@@ -289,7 +318,15 @@
         </w:numPr>
       </w:pPr>
       <w:r>
-        <w:t>Type “git status”</w:t>
+        <w:t>Type “</w:t>
+      </w:r>
+      <w:proofErr w:type="spellStart"/>
+      <w:r>
+        <w:t>git</w:t>
+      </w:r>
+      <w:proofErr w:type="spellEnd"/>
+      <w:r>
+        <w:t xml:space="preserve"> status”</w:t>
       </w:r>
     </w:p>
     <w:p>
@@ -313,7 +350,23 @@
         </w:numPr>
       </w:pPr>
       <w:r>
-        <w:t>For any files that you have changed and would like to update on github, type “git add filename” (use tab complete for this)</w:t>
+        <w:t xml:space="preserve">For any files that you have changed and would like to update on </w:t>
+      </w:r>
+      <w:proofErr w:type="spellStart"/>
+      <w:r>
+        <w:t>github</w:t>
+      </w:r>
+      <w:proofErr w:type="spellEnd"/>
+      <w:r>
+        <w:t>, type “</w:t>
+      </w:r>
+      <w:proofErr w:type="spellStart"/>
+      <w:r>
+        <w:t>git</w:t>
+      </w:r>
+      <w:proofErr w:type="spellEnd"/>
+      <w:r>
+        <w:t xml:space="preserve"> add filename” (use tab complete for this)</w:t>
       </w:r>
     </w:p>
     <w:p>
@@ -325,7 +378,23 @@
         </w:numPr>
       </w:pPr>
       <w:r>
-        <w:t>Type “git status” to check if git add worked; if it did, the file that was typed in should now be green</w:t>
+        <w:t>Type “</w:t>
+      </w:r>
+      <w:proofErr w:type="spellStart"/>
+      <w:r>
+        <w:t>git</w:t>
+      </w:r>
+      <w:proofErr w:type="spellEnd"/>
+      <w:r>
+        <w:t xml:space="preserve"> status” to check if </w:t>
+      </w:r>
+      <w:proofErr w:type="spellStart"/>
+      <w:r>
+        <w:t>git</w:t>
+      </w:r>
+      <w:proofErr w:type="spellEnd"/>
+      <w:r>
+        <w:t xml:space="preserve"> add worked; if it did, the file that was typed in should now be green</w:t>
       </w:r>
     </w:p>
     <w:p>
@@ -337,7 +406,24 @@
         </w:numPr>
       </w:pPr>
       <w:r>
-        <w:t>Type ‘git commit –m “some description about the update”’</w:t>
+        <w:t>Type ‘</w:t>
+      </w:r>
+      <w:proofErr w:type="spellStart"/>
+      <w:r>
+        <w:t>git</w:t>
+      </w:r>
+      <w:proofErr w:type="spellEnd"/>
+      <w:r>
+        <w:t xml:space="preserve"> commit –m &lt;</w:t>
+      </w:r>
+      <w:r>
+        <w:t>so</w:t>
+      </w:r>
+      <w:r>
+        <w:t>me description about the update&gt;</w:t>
+      </w:r>
+      <w:r>
+        <w:t>’</w:t>
       </w:r>
     </w:p>
     <w:p>
@@ -349,7 +435,15 @@
         </w:numPr>
       </w:pPr>
       <w:r>
-        <w:t xml:space="preserve">Type “git branch –v” to see which branch you’re on. It should return something like this: </w:t>
+        <w:t>Type “</w:t>
+      </w:r>
+      <w:proofErr w:type="spellStart"/>
+      <w:r>
+        <w:t>git</w:t>
+      </w:r>
+      <w:proofErr w:type="spellEnd"/>
+      <w:r>
+        <w:t xml:space="preserve"> branch –v” to see which branch you’re on. It should return something like this: </w:t>
       </w:r>
       <w:r>
         <w:t xml:space="preserve">* </w:t>
@@ -376,7 +470,344 @@
         </w:numPr>
       </w:pPr>
       <w:r>
-        <w:t>Type “git push origin master” (last word is your branch name) and your updates should be pushed to to the origin, which is the repository on github</w:t>
+        <w:t>Type “</w:t>
+      </w:r>
+      <w:proofErr w:type="spellStart"/>
+      <w:r>
+        <w:t>git</w:t>
+      </w:r>
+      <w:proofErr w:type="spellEnd"/>
+      <w:r>
+        <w:t xml:space="preserve"> push origin master” (last word is your branch name) and your updates should be pushed to to the origin, which is the repository on </w:t>
+      </w:r>
+      <w:proofErr w:type="spellStart"/>
+      <w:r>
+        <w:t>github</w:t>
+      </w:r>
+      <w:proofErr w:type="spellEnd"/>
+    </w:p>
+    <w:p/>
+    <w:p>
+      <w:pPr>
+        <w:pStyle w:val="ListParagraph"/>
+        <w:numPr>
+          <w:ilvl w:val="0"/>
+          <w:numId w:val="3"/>
+        </w:numPr>
+      </w:pPr>
+      <w:r>
+        <w:t>Branching</w:t>
+      </w:r>
+    </w:p>
+    <w:p>
+      <w:pPr>
+        <w:pStyle w:val="ListParagraph"/>
+        <w:numPr>
+          <w:ilvl w:val="1"/>
+          <w:numId w:val="3"/>
+        </w:numPr>
+      </w:pPr>
+      <w:r>
+        <w:t>Create a new branch “</w:t>
+      </w:r>
+      <w:proofErr w:type="spellStart"/>
+      <w:r>
+        <w:t>git</w:t>
+      </w:r>
+      <w:proofErr w:type="spellEnd"/>
+      <w:r>
+        <w:t xml:space="preserve"> branch &lt;branch name&gt;”</w:t>
+      </w:r>
+    </w:p>
+    <w:p>
+      <w:pPr>
+        <w:pStyle w:val="ListParagraph"/>
+        <w:numPr>
+          <w:ilvl w:val="1"/>
+          <w:numId w:val="3"/>
+        </w:numPr>
+      </w:pPr>
+      <w:r>
+        <w:lastRenderedPageBreak/>
+        <w:t>Delete a branch once it is merged “</w:t>
+      </w:r>
+      <w:proofErr w:type="spellStart"/>
+      <w:r>
+        <w:t>git</w:t>
+      </w:r>
+      <w:proofErr w:type="spellEnd"/>
+      <w:r>
+        <w:t xml:space="preserve"> branch –d &lt;branch name&gt;” </w:t>
+      </w:r>
+    </w:p>
+    <w:p>
+      <w:pPr>
+        <w:pStyle w:val="ListParagraph"/>
+        <w:numPr>
+          <w:ilvl w:val="1"/>
+          <w:numId w:val="3"/>
+        </w:numPr>
+      </w:pPr>
+      <w:r>
+        <w:t xml:space="preserve">Rename </w:t>
+      </w:r>
+      <w:proofErr w:type="spellStart"/>
+      <w:r>
+        <w:t>git</w:t>
+      </w:r>
+      <w:proofErr w:type="spellEnd"/>
+      <w:r>
+        <w:t xml:space="preserve"> branches “</w:t>
+      </w:r>
+      <w:proofErr w:type="spellStart"/>
+      <w:r>
+        <w:t>git</w:t>
+      </w:r>
+      <w:proofErr w:type="spellEnd"/>
+      <w:r>
+        <w:t xml:space="preserve"> branch –m &lt;branch name&gt;”</w:t>
+      </w:r>
+    </w:p>
+    <w:p/>
+    <w:p>
+      <w:pPr>
+        <w:pStyle w:val="ListParagraph"/>
+        <w:numPr>
+          <w:ilvl w:val="0"/>
+          <w:numId w:val="3"/>
+        </w:numPr>
+      </w:pPr>
+      <w:r>
+        <w:t xml:space="preserve">Create a </w:t>
+      </w:r>
+      <w:proofErr w:type="spellStart"/>
+      <w:r>
+        <w:t>github</w:t>
+      </w:r>
+      <w:proofErr w:type="spellEnd"/>
+      <w:r>
+        <w:t xml:space="preserve"> repository from an existing folder</w:t>
+      </w:r>
+    </w:p>
+    <w:p>
+      <w:pPr>
+        <w:pStyle w:val="ListParagraph"/>
+        <w:numPr>
+          <w:ilvl w:val="0"/>
+          <w:numId w:val="3"/>
+        </w:numPr>
+      </w:pPr>
+      <w:r>
+        <w:t>Pull Requests</w:t>
+      </w:r>
+    </w:p>
+    <w:p>
+      <w:pPr>
+        <w:pStyle w:val="ListParagraph"/>
+        <w:numPr>
+          <w:ilvl w:val="0"/>
+          <w:numId w:val="3"/>
+        </w:numPr>
+      </w:pPr>
+      <w:r>
+        <w:t>Merging</w:t>
+      </w:r>
+    </w:p>
+    <w:p/>
+    <w:p>
+      <w:proofErr w:type="spellStart"/>
+      <w:r>
+        <w:t>Git</w:t>
+      </w:r>
+      <w:proofErr w:type="spellEnd"/>
+      <w:r>
+        <w:t xml:space="preserve"> ignore</w:t>
+      </w:r>
+      <w:r>
+        <w:t xml:space="preserve">: to not upload all files on the repository to </w:t>
+      </w:r>
+      <w:proofErr w:type="spellStart"/>
+      <w:r>
+        <w:t>github</w:t>
+      </w:r>
+      <w:proofErr w:type="spellEnd"/>
+    </w:p>
+    <w:p>
+      <w:pPr>
+        <w:pStyle w:val="ListParagraph"/>
+        <w:numPr>
+          <w:ilvl w:val="0"/>
+          <w:numId w:val="4"/>
+        </w:numPr>
+      </w:pPr>
+      <w:r>
+        <w:t xml:space="preserve">Create an invisible folder in your </w:t>
+      </w:r>
+      <w:proofErr w:type="spellStart"/>
+      <w:r>
+        <w:t>git</w:t>
+      </w:r>
+      <w:proofErr w:type="spellEnd"/>
+      <w:r>
+        <w:t xml:space="preserve"> repository for your ignored files by navigating into your repository in command line and typing “</w:t>
+      </w:r>
+      <w:proofErr w:type="gramStart"/>
+      <w:r>
+        <w:t>touch .</w:t>
+      </w:r>
+      <w:proofErr w:type="spellStart"/>
+      <w:r>
+        <w:t>gitignore</w:t>
+      </w:r>
+      <w:proofErr w:type="spellEnd"/>
+      <w:proofErr w:type="gramEnd"/>
+      <w:r>
+        <w:t>”</w:t>
+      </w:r>
+    </w:p>
+    <w:p>
+      <w:pPr>
+        <w:pStyle w:val="ListParagraph"/>
+        <w:numPr>
+          <w:ilvl w:val="0"/>
+          <w:numId w:val="4"/>
+        </w:numPr>
+      </w:pPr>
+      <w:r>
+        <w:t>Add in a file or folder to ignore by typing “echo ‘</w:t>
+      </w:r>
+      <w:proofErr w:type="spellStart"/>
+      <w:r>
+        <w:t>foldername</w:t>
+      </w:r>
+      <w:proofErr w:type="spellEnd"/>
+      <w:r>
+        <w:t>/filename’ &gt;</w:t>
+      </w:r>
+      <w:proofErr w:type="gramStart"/>
+      <w:r>
+        <w:t>&gt; .</w:t>
+      </w:r>
+      <w:proofErr w:type="spellStart"/>
+      <w:r>
+        <w:t>gitignore</w:t>
+      </w:r>
+      <w:proofErr w:type="spellEnd"/>
+      <w:proofErr w:type="gramEnd"/>
+      <w:r>
+        <w:t>”</w:t>
+      </w:r>
+    </w:p>
+    <w:p/>
+    <w:p>
+      <w:r>
+        <w:t>Remove files from project directory, without actually deleting them (not tested yet)</w:t>
+      </w:r>
+    </w:p>
+    <w:p>
+      <w:pPr>
+        <w:pStyle w:val="ListParagraph"/>
+        <w:numPr>
+          <w:ilvl w:val="0"/>
+          <w:numId w:val="5"/>
+        </w:numPr>
+      </w:pPr>
+      <w:r>
+        <w:t>Remove file from project directory by typing “</w:t>
+      </w:r>
+      <w:proofErr w:type="spellStart"/>
+      <w:r>
+        <w:t>git</w:t>
+      </w:r>
+      <w:proofErr w:type="spellEnd"/>
+      <w:r>
+        <w:t xml:space="preserve"> </w:t>
+      </w:r>
+      <w:proofErr w:type="spellStart"/>
+      <w:r>
+        <w:t>rm</w:t>
+      </w:r>
+      <w:proofErr w:type="spellEnd"/>
+      <w:r>
+        <w:t xml:space="preserve"> --cached </w:t>
+      </w:r>
+      <w:proofErr w:type="spellStart"/>
+      <w:r>
+        <w:t>foldername</w:t>
+      </w:r>
+      <w:proofErr w:type="spellEnd"/>
+      <w:r>
+        <w:t xml:space="preserve">/*” (asterisk denotes all files in a folder </w:t>
+      </w:r>
+    </w:p>
+    <w:p>
+      <w:pPr>
+        <w:pStyle w:val="ListParagraph"/>
+        <w:numPr>
+          <w:ilvl w:val="0"/>
+          <w:numId w:val="5"/>
+        </w:numPr>
+      </w:pPr>
+      <w:r>
+        <w:t xml:space="preserve">Put the file into </w:t>
+      </w:r>
+      <w:proofErr w:type="gramStart"/>
+      <w:r>
+        <w:t>your .</w:t>
+      </w:r>
+      <w:proofErr w:type="spellStart"/>
+      <w:r>
+        <w:t>gitignore</w:t>
+      </w:r>
+      <w:proofErr w:type="spellEnd"/>
+      <w:proofErr w:type="gramEnd"/>
+      <w:r>
+        <w:t xml:space="preserve"> by following the steps in the preceding section</w:t>
+      </w:r>
+    </w:p>
+    <w:p>
+      <w:pPr>
+        <w:pStyle w:val="ListParagraph"/>
+        <w:numPr>
+          <w:ilvl w:val="0"/>
+          <w:numId w:val="5"/>
+        </w:numPr>
+      </w:pPr>
+      <w:r>
+        <w:t>Stage the file to commit by typing “</w:t>
+      </w:r>
+      <w:proofErr w:type="spellStart"/>
+      <w:r>
+        <w:t>git</w:t>
+      </w:r>
+      <w:proofErr w:type="spellEnd"/>
+      <w:r>
+        <w:t xml:space="preserve"> </w:t>
+      </w:r>
+      <w:proofErr w:type="gramStart"/>
+      <w:r>
+        <w:t>add .</w:t>
+      </w:r>
+      <w:proofErr w:type="spellStart"/>
+      <w:r>
+        <w:t>gitignore</w:t>
+      </w:r>
+      <w:proofErr w:type="spellEnd"/>
+      <w:proofErr w:type="gramEnd"/>
+      <w:r>
+        <w:t>”</w:t>
+      </w:r>
+    </w:p>
+    <w:p>
+      <w:pPr>
+        <w:pStyle w:val="ListParagraph"/>
+        <w:numPr>
+          <w:ilvl w:val="0"/>
+          <w:numId w:val="5"/>
+        </w:numPr>
+      </w:pPr>
+      <w:r>
+        <w:t>Commit and push</w:t>
       </w:r>
       <w:bookmarkStart w:id="0" w:name="_GoBack"/>
       <w:bookmarkEnd w:id="0"/>
@@ -394,6 +825,119 @@
 <file path=word/numbering.xml><?xml version="1.0" encoding="utf-8"?>
 <w:numbering xmlns:wpc="http://schemas.microsoft.com/office/word/2010/wordprocessingCanvas" xmlns:mo="http://schemas.microsoft.com/office/mac/office/2008/main" xmlns:mc="http://schemas.openxmlformats.org/markup-compatibility/2006" xmlns:mv="urn:schemas-microsoft-com:mac:vml" xmlns:o="urn:schemas-microsoft-com:office:office" xmlns:r="http://schemas.openxmlformats.org/officeDocument/2006/relationships" xmlns:m="http://schemas.openxmlformats.org/officeDocument/2006/math" xmlns:v="urn:schemas-microsoft-com:vml" xmlns:wp14="http://schemas.microsoft.com/office/word/2010/wordprocessingDrawing" xmlns:wp="http://schemas.openxmlformats.org/drawingml/2006/wordprocessingDrawing" xmlns:w10="urn:schemas-microsoft-com:office:word" xmlns:w="http://schemas.openxmlformats.org/wordprocessingml/2006/main" xmlns:w14="http://schemas.microsoft.com/office/word/2010/wordml" xmlns:w15="http://schemas.microsoft.com/office/word/2012/wordml" xmlns:wpg="http://schemas.microsoft.com/office/word/2010/wordprocessingGroup" xmlns:wpi="http://schemas.microsoft.com/office/word/2010/wordprocessingInk" xmlns:wne="http://schemas.microsoft.com/office/word/2006/wordml" xmlns:wps="http://schemas.microsoft.com/office/word/2010/wordprocessingShape" mc:Ignorable="w14 w15 wp14">
   <w:abstractNum w:abstractNumId="0">
+    <w:nsid w:val="034A6507"/>
+    <w:multiLevelType w:val="hybridMultilevel"/>
+    <w:tmpl w:val="10A02540"/>
+    <w:lvl w:ilvl="0" w:tplc="04090001">
+      <w:start w:val="1"/>
+      <w:numFmt w:val="bullet"/>
+      <w:lvlText w:val=""/>
+      <w:lvlJc w:val="left"/>
+      <w:pPr>
+        <w:ind w:left="720" w:hanging="360"/>
+      </w:pPr>
+      <w:rPr>
+        <w:rFonts w:ascii="Symbol" w:hAnsi="Symbol" w:hint="default"/>
+      </w:rPr>
+    </w:lvl>
+    <w:lvl w:ilvl="1" w:tplc="04090003" w:tentative="1">
+      <w:start w:val="1"/>
+      <w:numFmt w:val="bullet"/>
+      <w:lvlText w:val="o"/>
+      <w:lvlJc w:val="left"/>
+      <w:pPr>
+        <w:ind w:left="1440" w:hanging="360"/>
+      </w:pPr>
+      <w:rPr>
+        <w:rFonts w:ascii="Courier New" w:hAnsi="Courier New" w:cs="Courier New" w:hint="default"/>
+      </w:rPr>
+    </w:lvl>
+    <w:lvl w:ilvl="2" w:tplc="04090005" w:tentative="1">
+      <w:start w:val="1"/>
+      <w:numFmt w:val="bullet"/>
+      <w:lvlText w:val=""/>
+      <w:lvlJc w:val="left"/>
+      <w:pPr>
+        <w:ind w:left="2160" w:hanging="360"/>
+      </w:pPr>
+      <w:rPr>
+        <w:rFonts w:ascii="Wingdings" w:hAnsi="Wingdings" w:hint="default"/>
+      </w:rPr>
+    </w:lvl>
+    <w:lvl w:ilvl="3" w:tplc="04090001" w:tentative="1">
+      <w:start w:val="1"/>
+      <w:numFmt w:val="bullet"/>
+      <w:lvlText w:val=""/>
+      <w:lvlJc w:val="left"/>
+      <w:pPr>
+        <w:ind w:left="2880" w:hanging="360"/>
+      </w:pPr>
+      <w:rPr>
+        <w:rFonts w:ascii="Symbol" w:hAnsi="Symbol" w:hint="default"/>
+      </w:rPr>
+    </w:lvl>
+    <w:lvl w:ilvl="4" w:tplc="04090003" w:tentative="1">
+      <w:start w:val="1"/>
+      <w:numFmt w:val="bullet"/>
+      <w:lvlText w:val="o"/>
+      <w:lvlJc w:val="left"/>
+      <w:pPr>
+        <w:ind w:left="3600" w:hanging="360"/>
+      </w:pPr>
+      <w:rPr>
+        <w:rFonts w:ascii="Courier New" w:hAnsi="Courier New" w:cs="Courier New" w:hint="default"/>
+      </w:rPr>
+    </w:lvl>
+    <w:lvl w:ilvl="5" w:tplc="04090005" w:tentative="1">
+      <w:start w:val="1"/>
+      <w:numFmt w:val="bullet"/>
+      <w:lvlText w:val=""/>
+      <w:lvlJc w:val="left"/>
+      <w:pPr>
+        <w:ind w:left="4320" w:hanging="360"/>
+      </w:pPr>
+      <w:rPr>
+        <w:rFonts w:ascii="Wingdings" w:hAnsi="Wingdings" w:hint="default"/>
+      </w:rPr>
+    </w:lvl>
+    <w:lvl w:ilvl="6" w:tplc="04090001" w:tentative="1">
+      <w:start w:val="1"/>
+      <w:numFmt w:val="bullet"/>
+      <w:lvlText w:val=""/>
+      <w:lvlJc w:val="left"/>
+      <w:pPr>
+        <w:ind w:left="5040" w:hanging="360"/>
+      </w:pPr>
+      <w:rPr>
+        <w:rFonts w:ascii="Symbol" w:hAnsi="Symbol" w:hint="default"/>
+      </w:rPr>
+    </w:lvl>
+    <w:lvl w:ilvl="7" w:tplc="04090003" w:tentative="1">
+      <w:start w:val="1"/>
+      <w:numFmt w:val="bullet"/>
+      <w:lvlText w:val="o"/>
+      <w:lvlJc w:val="left"/>
+      <w:pPr>
+        <w:ind w:left="5760" w:hanging="360"/>
+      </w:pPr>
+      <w:rPr>
+        <w:rFonts w:ascii="Courier New" w:hAnsi="Courier New" w:cs="Courier New" w:hint="default"/>
+      </w:rPr>
+    </w:lvl>
+    <w:lvl w:ilvl="8" w:tplc="04090005" w:tentative="1">
+      <w:start w:val="1"/>
+      <w:numFmt w:val="bullet"/>
+      <w:lvlText w:val=""/>
+      <w:lvlJc w:val="left"/>
+      <w:pPr>
+        <w:ind w:left="6480" w:hanging="360"/>
+      </w:pPr>
+      <w:rPr>
+        <w:rFonts w:ascii="Wingdings" w:hAnsi="Wingdings" w:hint="default"/>
+      </w:rPr>
+    </w:lvl>
+  </w:abstractNum>
+  <w:abstractNum w:abstractNumId="1">
     <w:nsid w:val="0EE93F56"/>
     <w:multiLevelType w:val="hybridMultilevel"/>
     <w:tmpl w:val="EBFCB6EC"/>
@@ -506,7 +1050,120 @@
       </w:rPr>
     </w:lvl>
   </w:abstractNum>
-  <w:abstractNum w:abstractNumId="1">
+  <w:abstractNum w:abstractNumId="2">
+    <w:nsid w:val="0EF86938"/>
+    <w:multiLevelType w:val="hybridMultilevel"/>
+    <w:tmpl w:val="A8C0728C"/>
+    <w:lvl w:ilvl="0" w:tplc="04090001">
+      <w:start w:val="1"/>
+      <w:numFmt w:val="bullet"/>
+      <w:lvlText w:val=""/>
+      <w:lvlJc w:val="left"/>
+      <w:pPr>
+        <w:ind w:left="720" w:hanging="360"/>
+      </w:pPr>
+      <w:rPr>
+        <w:rFonts w:ascii="Symbol" w:hAnsi="Symbol" w:hint="default"/>
+      </w:rPr>
+    </w:lvl>
+    <w:lvl w:ilvl="1" w:tplc="04090003">
+      <w:start w:val="1"/>
+      <w:numFmt w:val="bullet"/>
+      <w:lvlText w:val="o"/>
+      <w:lvlJc w:val="left"/>
+      <w:pPr>
+        <w:ind w:left="1440" w:hanging="360"/>
+      </w:pPr>
+      <w:rPr>
+        <w:rFonts w:ascii="Courier New" w:hAnsi="Courier New" w:cs="Courier New" w:hint="default"/>
+      </w:rPr>
+    </w:lvl>
+    <w:lvl w:ilvl="2" w:tplc="04090005" w:tentative="1">
+      <w:start w:val="1"/>
+      <w:numFmt w:val="bullet"/>
+      <w:lvlText w:val=""/>
+      <w:lvlJc w:val="left"/>
+      <w:pPr>
+        <w:ind w:left="2160" w:hanging="360"/>
+      </w:pPr>
+      <w:rPr>
+        <w:rFonts w:ascii="Wingdings" w:hAnsi="Wingdings" w:hint="default"/>
+      </w:rPr>
+    </w:lvl>
+    <w:lvl w:ilvl="3" w:tplc="04090001" w:tentative="1">
+      <w:start w:val="1"/>
+      <w:numFmt w:val="bullet"/>
+      <w:lvlText w:val=""/>
+      <w:lvlJc w:val="left"/>
+      <w:pPr>
+        <w:ind w:left="2880" w:hanging="360"/>
+      </w:pPr>
+      <w:rPr>
+        <w:rFonts w:ascii="Symbol" w:hAnsi="Symbol" w:hint="default"/>
+      </w:rPr>
+    </w:lvl>
+    <w:lvl w:ilvl="4" w:tplc="04090003" w:tentative="1">
+      <w:start w:val="1"/>
+      <w:numFmt w:val="bullet"/>
+      <w:lvlText w:val="o"/>
+      <w:lvlJc w:val="left"/>
+      <w:pPr>
+        <w:ind w:left="3600" w:hanging="360"/>
+      </w:pPr>
+      <w:rPr>
+        <w:rFonts w:ascii="Courier New" w:hAnsi="Courier New" w:cs="Courier New" w:hint="default"/>
+      </w:rPr>
+    </w:lvl>
+    <w:lvl w:ilvl="5" w:tplc="04090005" w:tentative="1">
+      <w:start w:val="1"/>
+      <w:numFmt w:val="bullet"/>
+      <w:lvlText w:val=""/>
+      <w:lvlJc w:val="left"/>
+      <w:pPr>
+        <w:ind w:left="4320" w:hanging="360"/>
+      </w:pPr>
+      <w:rPr>
+        <w:rFonts w:ascii="Wingdings" w:hAnsi="Wingdings" w:hint="default"/>
+      </w:rPr>
+    </w:lvl>
+    <w:lvl w:ilvl="6" w:tplc="04090001" w:tentative="1">
+      <w:start w:val="1"/>
+      <w:numFmt w:val="bullet"/>
+      <w:lvlText w:val=""/>
+      <w:lvlJc w:val="left"/>
+      <w:pPr>
+        <w:ind w:left="5040" w:hanging="360"/>
+      </w:pPr>
+      <w:rPr>
+        <w:rFonts w:ascii="Symbol" w:hAnsi="Symbol" w:hint="default"/>
+      </w:rPr>
+    </w:lvl>
+    <w:lvl w:ilvl="7" w:tplc="04090003" w:tentative="1">
+      <w:start w:val="1"/>
+      <w:numFmt w:val="bullet"/>
+      <w:lvlText w:val="o"/>
+      <w:lvlJc w:val="left"/>
+      <w:pPr>
+        <w:ind w:left="5760" w:hanging="360"/>
+      </w:pPr>
+      <w:rPr>
+        <w:rFonts w:ascii="Courier New" w:hAnsi="Courier New" w:cs="Courier New" w:hint="default"/>
+      </w:rPr>
+    </w:lvl>
+    <w:lvl w:ilvl="8" w:tplc="04090005" w:tentative="1">
+      <w:start w:val="1"/>
+      <w:numFmt w:val="bullet"/>
+      <w:lvlText w:val=""/>
+      <w:lvlJc w:val="left"/>
+      <w:pPr>
+        <w:ind w:left="6480" w:hanging="360"/>
+      </w:pPr>
+      <w:rPr>
+        <w:rFonts w:ascii="Wingdings" w:hAnsi="Wingdings" w:hint="default"/>
+      </w:rPr>
+    </w:lvl>
+  </w:abstractNum>
+  <w:abstractNum w:abstractNumId="3">
     <w:nsid w:val="5F5F02BE"/>
     <w:multiLevelType w:val="hybridMultilevel"/>
     <w:tmpl w:val="D786DDC8"/>
@@ -619,11 +1276,133 @@
       </w:rPr>
     </w:lvl>
   </w:abstractNum>
+  <w:abstractNum w:abstractNumId="4">
+    <w:nsid w:val="64445450"/>
+    <w:multiLevelType w:val="hybridMultilevel"/>
+    <w:tmpl w:val="6CE282EE"/>
+    <w:lvl w:ilvl="0" w:tplc="04090001">
+      <w:start w:val="1"/>
+      <w:numFmt w:val="bullet"/>
+      <w:lvlText w:val=""/>
+      <w:lvlJc w:val="left"/>
+      <w:pPr>
+        <w:ind w:left="720" w:hanging="360"/>
+      </w:pPr>
+      <w:rPr>
+        <w:rFonts w:ascii="Symbol" w:hAnsi="Symbol" w:hint="default"/>
+      </w:rPr>
+    </w:lvl>
+    <w:lvl w:ilvl="1" w:tplc="04090003" w:tentative="1">
+      <w:start w:val="1"/>
+      <w:numFmt w:val="bullet"/>
+      <w:lvlText w:val="o"/>
+      <w:lvlJc w:val="left"/>
+      <w:pPr>
+        <w:ind w:left="1440" w:hanging="360"/>
+      </w:pPr>
+      <w:rPr>
+        <w:rFonts w:ascii="Courier New" w:hAnsi="Courier New" w:cs="Courier New" w:hint="default"/>
+      </w:rPr>
+    </w:lvl>
+    <w:lvl w:ilvl="2" w:tplc="04090005" w:tentative="1">
+      <w:start w:val="1"/>
+      <w:numFmt w:val="bullet"/>
+      <w:lvlText w:val=""/>
+      <w:lvlJc w:val="left"/>
+      <w:pPr>
+        <w:ind w:left="2160" w:hanging="360"/>
+      </w:pPr>
+      <w:rPr>
+        <w:rFonts w:ascii="Wingdings" w:hAnsi="Wingdings" w:hint="default"/>
+      </w:rPr>
+    </w:lvl>
+    <w:lvl w:ilvl="3" w:tplc="04090001" w:tentative="1">
+      <w:start w:val="1"/>
+      <w:numFmt w:val="bullet"/>
+      <w:lvlText w:val=""/>
+      <w:lvlJc w:val="left"/>
+      <w:pPr>
+        <w:ind w:left="2880" w:hanging="360"/>
+      </w:pPr>
+      <w:rPr>
+        <w:rFonts w:ascii="Symbol" w:hAnsi="Symbol" w:hint="default"/>
+      </w:rPr>
+    </w:lvl>
+    <w:lvl w:ilvl="4" w:tplc="04090003" w:tentative="1">
+      <w:start w:val="1"/>
+      <w:numFmt w:val="bullet"/>
+      <w:lvlText w:val="o"/>
+      <w:lvlJc w:val="left"/>
+      <w:pPr>
+        <w:ind w:left="3600" w:hanging="360"/>
+      </w:pPr>
+      <w:rPr>
+        <w:rFonts w:ascii="Courier New" w:hAnsi="Courier New" w:cs="Courier New" w:hint="default"/>
+      </w:rPr>
+    </w:lvl>
+    <w:lvl w:ilvl="5" w:tplc="04090005" w:tentative="1">
+      <w:start w:val="1"/>
+      <w:numFmt w:val="bullet"/>
+      <w:lvlText w:val=""/>
+      <w:lvlJc w:val="left"/>
+      <w:pPr>
+        <w:ind w:left="4320" w:hanging="360"/>
+      </w:pPr>
+      <w:rPr>
+        <w:rFonts w:ascii="Wingdings" w:hAnsi="Wingdings" w:hint="default"/>
+      </w:rPr>
+    </w:lvl>
+    <w:lvl w:ilvl="6" w:tplc="04090001" w:tentative="1">
+      <w:start w:val="1"/>
+      <w:numFmt w:val="bullet"/>
+      <w:lvlText w:val=""/>
+      <w:lvlJc w:val="left"/>
+      <w:pPr>
+        <w:ind w:left="5040" w:hanging="360"/>
+      </w:pPr>
+      <w:rPr>
+        <w:rFonts w:ascii="Symbol" w:hAnsi="Symbol" w:hint="default"/>
+      </w:rPr>
+    </w:lvl>
+    <w:lvl w:ilvl="7" w:tplc="04090003" w:tentative="1">
+      <w:start w:val="1"/>
+      <w:numFmt w:val="bullet"/>
+      <w:lvlText w:val="o"/>
+      <w:lvlJc w:val="left"/>
+      <w:pPr>
+        <w:ind w:left="5760" w:hanging="360"/>
+      </w:pPr>
+      <w:rPr>
+        <w:rFonts w:ascii="Courier New" w:hAnsi="Courier New" w:cs="Courier New" w:hint="default"/>
+      </w:rPr>
+    </w:lvl>
+    <w:lvl w:ilvl="8" w:tplc="04090005" w:tentative="1">
+      <w:start w:val="1"/>
+      <w:numFmt w:val="bullet"/>
+      <w:lvlText w:val=""/>
+      <w:lvlJc w:val="left"/>
+      <w:pPr>
+        <w:ind w:left="6480" w:hanging="360"/>
+      </w:pPr>
+      <w:rPr>
+        <w:rFonts w:ascii="Wingdings" w:hAnsi="Wingdings" w:hint="default"/>
+      </w:rPr>
+    </w:lvl>
+  </w:abstractNum>
   <w:num w:numId="1">
+    <w:abstractNumId w:val="3"/>
+  </w:num>
+  <w:num w:numId="2">
     <w:abstractNumId w:val="1"/>
   </w:num>
-  <w:num w:numId="2">
+  <w:num w:numId="3">
+    <w:abstractNumId w:val="2"/>
+  </w:num>
+  <w:num w:numId="4">
     <w:abstractNumId w:val="0"/>
+  </w:num>
+  <w:num w:numId="5">
+    <w:abstractNumId w:val="4"/>
   </w:num>
 </w:numbering>
 </file>

</xml_diff>

<commit_message>
gitignore, removing files and placing in gitignore
</commit_message>
<xml_diff>
--- a/Git Workflow.docx
+++ b/Git Workflow.docx
@@ -157,14 +157,12 @@
       <w:r>
         <w:t xml:space="preserve">Type “git clone </w:t>
       </w:r>
-      <w:hyperlink r:id="rId5" w:history="1">
-        <w:r>
-          <w:rPr>
-            <w:rStyle w:val="Hyperlink"/>
-          </w:rPr>
-          <w:t>https://github.com/BenjaminMacNeille/Test-Respository.git</w:t>
-        </w:r>
-      </w:hyperlink>
+      <w:r>
+        <w:t>&lt;</w:t>
+      </w:r>
+      <w:r>
+        <w:t>the link that you pasted&gt;</w:t>
+      </w:r>
       <w:r>
         <w:t>”</w:t>
       </w:r>
@@ -337,7 +335,16 @@
         </w:numPr>
       </w:pPr>
       <w:r>
-        <w:t>Type ‘git commit –m “some description about the update”’</w:t>
+        <w:t>Type ‘git commit –m &lt;</w:t>
+      </w:r>
+      <w:r>
+        <w:t>so</w:t>
+      </w:r>
+      <w:r>
+        <w:t>me description about the update&gt;</w:t>
+      </w:r>
+      <w:r>
+        <w:t>’</w:t>
       </w:r>
     </w:p>
     <w:p>
@@ -378,6 +385,186 @@
       <w:r>
         <w:t>Type “git push origin master” (last word is your branch name) and your updates should be pushed to to the origin, which is the repository on github</w:t>
       </w:r>
+    </w:p>
+    <w:p/>
+    <w:p>
+      <w:pPr>
+        <w:pStyle w:val="ListParagraph"/>
+        <w:numPr>
+          <w:ilvl w:val="0"/>
+          <w:numId w:val="3"/>
+        </w:numPr>
+      </w:pPr>
+      <w:r>
+        <w:t>Branching</w:t>
+      </w:r>
+    </w:p>
+    <w:p>
+      <w:pPr>
+        <w:pStyle w:val="ListParagraph"/>
+        <w:numPr>
+          <w:ilvl w:val="1"/>
+          <w:numId w:val="3"/>
+        </w:numPr>
+      </w:pPr>
+      <w:r>
+        <w:t>Create a new branch “git branch &lt;branch name&gt;”</w:t>
+      </w:r>
+    </w:p>
+    <w:p>
+      <w:pPr>
+        <w:pStyle w:val="ListParagraph"/>
+        <w:numPr>
+          <w:ilvl w:val="1"/>
+          <w:numId w:val="3"/>
+        </w:numPr>
+      </w:pPr>
+      <w:r>
+        <w:lastRenderedPageBreak/>
+        <w:t xml:space="preserve">Delete a branch once it is merged “git branch –d &lt;branch name&gt;” </w:t>
+      </w:r>
+    </w:p>
+    <w:p>
+      <w:pPr>
+        <w:pStyle w:val="ListParagraph"/>
+        <w:numPr>
+          <w:ilvl w:val="1"/>
+          <w:numId w:val="3"/>
+        </w:numPr>
+      </w:pPr>
+      <w:r>
+        <w:t>Rename git branches “git branch –m &lt;branch name&gt;”</w:t>
+      </w:r>
+    </w:p>
+    <w:p/>
+    <w:p>
+      <w:pPr>
+        <w:pStyle w:val="ListParagraph"/>
+        <w:numPr>
+          <w:ilvl w:val="0"/>
+          <w:numId w:val="3"/>
+        </w:numPr>
+      </w:pPr>
+      <w:r>
+        <w:t>Create a github repository from an existing folder</w:t>
+      </w:r>
+    </w:p>
+    <w:p>
+      <w:pPr>
+        <w:pStyle w:val="ListParagraph"/>
+        <w:numPr>
+          <w:ilvl w:val="0"/>
+          <w:numId w:val="3"/>
+        </w:numPr>
+      </w:pPr>
+      <w:r>
+        <w:t>Pull Requests</w:t>
+      </w:r>
+    </w:p>
+    <w:p>
+      <w:pPr>
+        <w:pStyle w:val="ListParagraph"/>
+        <w:numPr>
+          <w:ilvl w:val="0"/>
+          <w:numId w:val="3"/>
+        </w:numPr>
+      </w:pPr>
+      <w:r>
+        <w:t>Merging</w:t>
+      </w:r>
+    </w:p>
+    <w:p/>
+    <w:p>
+      <w:r>
+        <w:t>Git ignore</w:t>
+      </w:r>
+      <w:r>
+        <w:t>: to not upload all files on the repository to github</w:t>
+      </w:r>
+    </w:p>
+    <w:p>
+      <w:pPr>
+        <w:pStyle w:val="ListParagraph"/>
+        <w:numPr>
+          <w:ilvl w:val="0"/>
+          <w:numId w:val="4"/>
+        </w:numPr>
+      </w:pPr>
+      <w:r>
+        <w:t>Create an invisible folder in your git repository for your ignored files by navigating into your repository in command line and typing “touch .gitignore”</w:t>
+      </w:r>
+    </w:p>
+    <w:p>
+      <w:pPr>
+        <w:pStyle w:val="ListParagraph"/>
+        <w:numPr>
+          <w:ilvl w:val="0"/>
+          <w:numId w:val="4"/>
+        </w:numPr>
+      </w:pPr>
+      <w:r>
+        <w:t>Add in a file or folder to ignore by typing “echo ‘foldername/filename’ &gt;&gt; .gitignore”</w:t>
+      </w:r>
+    </w:p>
+    <w:p/>
+    <w:p>
+      <w:r>
+        <w:t>Remove files from project directory, without actually deleting them (not tested yet)</w:t>
+      </w:r>
+    </w:p>
+    <w:p>
+      <w:pPr>
+        <w:pStyle w:val="ListParagraph"/>
+        <w:numPr>
+          <w:ilvl w:val="0"/>
+          <w:numId w:val="5"/>
+        </w:numPr>
+      </w:pPr>
+      <w:r>
+        <w:t xml:space="preserve">Remove file from project directory by typing “git rm --cached </w:t>
+      </w:r>
+      <w:r>
+        <w:t xml:space="preserve">foldername/*” (asterisk denotes all files in a folder </w:t>
+      </w:r>
+    </w:p>
+    <w:p>
+      <w:pPr>
+        <w:pStyle w:val="ListParagraph"/>
+        <w:numPr>
+          <w:ilvl w:val="0"/>
+          <w:numId w:val="5"/>
+        </w:numPr>
+      </w:pPr>
+      <w:r>
+        <w:t>Put the file into your .gitignore by following the steps in the preceding section</w:t>
+      </w:r>
+    </w:p>
+    <w:p>
+      <w:pPr>
+        <w:pStyle w:val="ListParagraph"/>
+        <w:numPr>
+          <w:ilvl w:val="0"/>
+          <w:numId w:val="5"/>
+        </w:numPr>
+      </w:pPr>
+      <w:r>
+        <w:t>Stage the file to commit by typing “git add .gitignore”</w:t>
+      </w:r>
+    </w:p>
+    <w:p>
+      <w:pPr>
+        <w:pStyle w:val="ListParagraph"/>
+        <w:numPr>
+          <w:ilvl w:val="0"/>
+          <w:numId w:val="5"/>
+        </w:numPr>
+      </w:pPr>
+      <w:r>
+        <w:t>Commit and push</w:t>
+      </w:r>
+    </w:p>
+    <w:p/>
+    <w:p>
       <w:bookmarkStart w:id="0" w:name="_GoBack"/>
       <w:bookmarkEnd w:id="0"/>
     </w:p>
@@ -394,6 +581,119 @@
 <file path=word/numbering.xml><?xml version="1.0" encoding="utf-8"?>
 <w:numbering xmlns:wpc="http://schemas.microsoft.com/office/word/2010/wordprocessingCanvas" xmlns:mo="http://schemas.microsoft.com/office/mac/office/2008/main" xmlns:mc="http://schemas.openxmlformats.org/markup-compatibility/2006" xmlns:mv="urn:schemas-microsoft-com:mac:vml" xmlns:o="urn:schemas-microsoft-com:office:office" xmlns:r="http://schemas.openxmlformats.org/officeDocument/2006/relationships" xmlns:m="http://schemas.openxmlformats.org/officeDocument/2006/math" xmlns:v="urn:schemas-microsoft-com:vml" xmlns:wp14="http://schemas.microsoft.com/office/word/2010/wordprocessingDrawing" xmlns:wp="http://schemas.openxmlformats.org/drawingml/2006/wordprocessingDrawing" xmlns:w10="urn:schemas-microsoft-com:office:word" xmlns:w="http://schemas.openxmlformats.org/wordprocessingml/2006/main" xmlns:w14="http://schemas.microsoft.com/office/word/2010/wordml" xmlns:w15="http://schemas.microsoft.com/office/word/2012/wordml" xmlns:wpg="http://schemas.microsoft.com/office/word/2010/wordprocessingGroup" xmlns:wpi="http://schemas.microsoft.com/office/word/2010/wordprocessingInk" xmlns:wne="http://schemas.microsoft.com/office/word/2006/wordml" xmlns:wps="http://schemas.microsoft.com/office/word/2010/wordprocessingShape" mc:Ignorable="w14 w15 wp14">
   <w:abstractNum w:abstractNumId="0">
+    <w:nsid w:val="034A6507"/>
+    <w:multiLevelType w:val="hybridMultilevel"/>
+    <w:tmpl w:val="10A02540"/>
+    <w:lvl w:ilvl="0" w:tplc="04090001">
+      <w:start w:val="1"/>
+      <w:numFmt w:val="bullet"/>
+      <w:lvlText w:val=""/>
+      <w:lvlJc w:val="left"/>
+      <w:pPr>
+        <w:ind w:left="720" w:hanging="360"/>
+      </w:pPr>
+      <w:rPr>
+        <w:rFonts w:ascii="Symbol" w:hAnsi="Symbol" w:hint="default"/>
+      </w:rPr>
+    </w:lvl>
+    <w:lvl w:ilvl="1" w:tplc="04090003" w:tentative="1">
+      <w:start w:val="1"/>
+      <w:numFmt w:val="bullet"/>
+      <w:lvlText w:val="o"/>
+      <w:lvlJc w:val="left"/>
+      <w:pPr>
+        <w:ind w:left="1440" w:hanging="360"/>
+      </w:pPr>
+      <w:rPr>
+        <w:rFonts w:ascii="Courier New" w:hAnsi="Courier New" w:cs="Courier New" w:hint="default"/>
+      </w:rPr>
+    </w:lvl>
+    <w:lvl w:ilvl="2" w:tplc="04090005" w:tentative="1">
+      <w:start w:val="1"/>
+      <w:numFmt w:val="bullet"/>
+      <w:lvlText w:val=""/>
+      <w:lvlJc w:val="left"/>
+      <w:pPr>
+        <w:ind w:left="2160" w:hanging="360"/>
+      </w:pPr>
+      <w:rPr>
+        <w:rFonts w:ascii="Wingdings" w:hAnsi="Wingdings" w:hint="default"/>
+      </w:rPr>
+    </w:lvl>
+    <w:lvl w:ilvl="3" w:tplc="04090001" w:tentative="1">
+      <w:start w:val="1"/>
+      <w:numFmt w:val="bullet"/>
+      <w:lvlText w:val=""/>
+      <w:lvlJc w:val="left"/>
+      <w:pPr>
+        <w:ind w:left="2880" w:hanging="360"/>
+      </w:pPr>
+      <w:rPr>
+        <w:rFonts w:ascii="Symbol" w:hAnsi="Symbol" w:hint="default"/>
+      </w:rPr>
+    </w:lvl>
+    <w:lvl w:ilvl="4" w:tplc="04090003" w:tentative="1">
+      <w:start w:val="1"/>
+      <w:numFmt w:val="bullet"/>
+      <w:lvlText w:val="o"/>
+      <w:lvlJc w:val="left"/>
+      <w:pPr>
+        <w:ind w:left="3600" w:hanging="360"/>
+      </w:pPr>
+      <w:rPr>
+        <w:rFonts w:ascii="Courier New" w:hAnsi="Courier New" w:cs="Courier New" w:hint="default"/>
+      </w:rPr>
+    </w:lvl>
+    <w:lvl w:ilvl="5" w:tplc="04090005" w:tentative="1">
+      <w:start w:val="1"/>
+      <w:numFmt w:val="bullet"/>
+      <w:lvlText w:val=""/>
+      <w:lvlJc w:val="left"/>
+      <w:pPr>
+        <w:ind w:left="4320" w:hanging="360"/>
+      </w:pPr>
+      <w:rPr>
+        <w:rFonts w:ascii="Wingdings" w:hAnsi="Wingdings" w:hint="default"/>
+      </w:rPr>
+    </w:lvl>
+    <w:lvl w:ilvl="6" w:tplc="04090001" w:tentative="1">
+      <w:start w:val="1"/>
+      <w:numFmt w:val="bullet"/>
+      <w:lvlText w:val=""/>
+      <w:lvlJc w:val="left"/>
+      <w:pPr>
+        <w:ind w:left="5040" w:hanging="360"/>
+      </w:pPr>
+      <w:rPr>
+        <w:rFonts w:ascii="Symbol" w:hAnsi="Symbol" w:hint="default"/>
+      </w:rPr>
+    </w:lvl>
+    <w:lvl w:ilvl="7" w:tplc="04090003" w:tentative="1">
+      <w:start w:val="1"/>
+      <w:numFmt w:val="bullet"/>
+      <w:lvlText w:val="o"/>
+      <w:lvlJc w:val="left"/>
+      <w:pPr>
+        <w:ind w:left="5760" w:hanging="360"/>
+      </w:pPr>
+      <w:rPr>
+        <w:rFonts w:ascii="Courier New" w:hAnsi="Courier New" w:cs="Courier New" w:hint="default"/>
+      </w:rPr>
+    </w:lvl>
+    <w:lvl w:ilvl="8" w:tplc="04090005" w:tentative="1">
+      <w:start w:val="1"/>
+      <w:numFmt w:val="bullet"/>
+      <w:lvlText w:val=""/>
+      <w:lvlJc w:val="left"/>
+      <w:pPr>
+        <w:ind w:left="6480" w:hanging="360"/>
+      </w:pPr>
+      <w:rPr>
+        <w:rFonts w:ascii="Wingdings" w:hAnsi="Wingdings" w:hint="default"/>
+      </w:rPr>
+    </w:lvl>
+  </w:abstractNum>
+  <w:abstractNum w:abstractNumId="1">
     <w:nsid w:val="0EE93F56"/>
     <w:multiLevelType w:val="hybridMultilevel"/>
     <w:tmpl w:val="EBFCB6EC"/>
@@ -506,7 +806,120 @@
       </w:rPr>
     </w:lvl>
   </w:abstractNum>
-  <w:abstractNum w:abstractNumId="1">
+  <w:abstractNum w:abstractNumId="2">
+    <w:nsid w:val="0EF86938"/>
+    <w:multiLevelType w:val="hybridMultilevel"/>
+    <w:tmpl w:val="A8C0728C"/>
+    <w:lvl w:ilvl="0" w:tplc="04090001">
+      <w:start w:val="1"/>
+      <w:numFmt w:val="bullet"/>
+      <w:lvlText w:val=""/>
+      <w:lvlJc w:val="left"/>
+      <w:pPr>
+        <w:ind w:left="720" w:hanging="360"/>
+      </w:pPr>
+      <w:rPr>
+        <w:rFonts w:ascii="Symbol" w:hAnsi="Symbol" w:hint="default"/>
+      </w:rPr>
+    </w:lvl>
+    <w:lvl w:ilvl="1" w:tplc="04090003">
+      <w:start w:val="1"/>
+      <w:numFmt w:val="bullet"/>
+      <w:lvlText w:val="o"/>
+      <w:lvlJc w:val="left"/>
+      <w:pPr>
+        <w:ind w:left="1440" w:hanging="360"/>
+      </w:pPr>
+      <w:rPr>
+        <w:rFonts w:ascii="Courier New" w:hAnsi="Courier New" w:cs="Courier New" w:hint="default"/>
+      </w:rPr>
+    </w:lvl>
+    <w:lvl w:ilvl="2" w:tplc="04090005" w:tentative="1">
+      <w:start w:val="1"/>
+      <w:numFmt w:val="bullet"/>
+      <w:lvlText w:val=""/>
+      <w:lvlJc w:val="left"/>
+      <w:pPr>
+        <w:ind w:left="2160" w:hanging="360"/>
+      </w:pPr>
+      <w:rPr>
+        <w:rFonts w:ascii="Wingdings" w:hAnsi="Wingdings" w:hint="default"/>
+      </w:rPr>
+    </w:lvl>
+    <w:lvl w:ilvl="3" w:tplc="04090001" w:tentative="1">
+      <w:start w:val="1"/>
+      <w:numFmt w:val="bullet"/>
+      <w:lvlText w:val=""/>
+      <w:lvlJc w:val="left"/>
+      <w:pPr>
+        <w:ind w:left="2880" w:hanging="360"/>
+      </w:pPr>
+      <w:rPr>
+        <w:rFonts w:ascii="Symbol" w:hAnsi="Symbol" w:hint="default"/>
+      </w:rPr>
+    </w:lvl>
+    <w:lvl w:ilvl="4" w:tplc="04090003" w:tentative="1">
+      <w:start w:val="1"/>
+      <w:numFmt w:val="bullet"/>
+      <w:lvlText w:val="o"/>
+      <w:lvlJc w:val="left"/>
+      <w:pPr>
+        <w:ind w:left="3600" w:hanging="360"/>
+      </w:pPr>
+      <w:rPr>
+        <w:rFonts w:ascii="Courier New" w:hAnsi="Courier New" w:cs="Courier New" w:hint="default"/>
+      </w:rPr>
+    </w:lvl>
+    <w:lvl w:ilvl="5" w:tplc="04090005" w:tentative="1">
+      <w:start w:val="1"/>
+      <w:numFmt w:val="bullet"/>
+      <w:lvlText w:val=""/>
+      <w:lvlJc w:val="left"/>
+      <w:pPr>
+        <w:ind w:left="4320" w:hanging="360"/>
+      </w:pPr>
+      <w:rPr>
+        <w:rFonts w:ascii="Wingdings" w:hAnsi="Wingdings" w:hint="default"/>
+      </w:rPr>
+    </w:lvl>
+    <w:lvl w:ilvl="6" w:tplc="04090001" w:tentative="1">
+      <w:start w:val="1"/>
+      <w:numFmt w:val="bullet"/>
+      <w:lvlText w:val=""/>
+      <w:lvlJc w:val="left"/>
+      <w:pPr>
+        <w:ind w:left="5040" w:hanging="360"/>
+      </w:pPr>
+      <w:rPr>
+        <w:rFonts w:ascii="Symbol" w:hAnsi="Symbol" w:hint="default"/>
+      </w:rPr>
+    </w:lvl>
+    <w:lvl w:ilvl="7" w:tplc="04090003" w:tentative="1">
+      <w:start w:val="1"/>
+      <w:numFmt w:val="bullet"/>
+      <w:lvlText w:val="o"/>
+      <w:lvlJc w:val="left"/>
+      <w:pPr>
+        <w:ind w:left="5760" w:hanging="360"/>
+      </w:pPr>
+      <w:rPr>
+        <w:rFonts w:ascii="Courier New" w:hAnsi="Courier New" w:cs="Courier New" w:hint="default"/>
+      </w:rPr>
+    </w:lvl>
+    <w:lvl w:ilvl="8" w:tplc="04090005" w:tentative="1">
+      <w:start w:val="1"/>
+      <w:numFmt w:val="bullet"/>
+      <w:lvlText w:val=""/>
+      <w:lvlJc w:val="left"/>
+      <w:pPr>
+        <w:ind w:left="6480" w:hanging="360"/>
+      </w:pPr>
+      <w:rPr>
+        <w:rFonts w:ascii="Wingdings" w:hAnsi="Wingdings" w:hint="default"/>
+      </w:rPr>
+    </w:lvl>
+  </w:abstractNum>
+  <w:abstractNum w:abstractNumId="3">
     <w:nsid w:val="5F5F02BE"/>
     <w:multiLevelType w:val="hybridMultilevel"/>
     <w:tmpl w:val="D786DDC8"/>
@@ -619,11 +1032,133 @@
       </w:rPr>
     </w:lvl>
   </w:abstractNum>
+  <w:abstractNum w:abstractNumId="4">
+    <w:nsid w:val="64445450"/>
+    <w:multiLevelType w:val="hybridMultilevel"/>
+    <w:tmpl w:val="6CE282EE"/>
+    <w:lvl w:ilvl="0" w:tplc="04090001">
+      <w:start w:val="1"/>
+      <w:numFmt w:val="bullet"/>
+      <w:lvlText w:val=""/>
+      <w:lvlJc w:val="left"/>
+      <w:pPr>
+        <w:ind w:left="720" w:hanging="360"/>
+      </w:pPr>
+      <w:rPr>
+        <w:rFonts w:ascii="Symbol" w:hAnsi="Symbol" w:hint="default"/>
+      </w:rPr>
+    </w:lvl>
+    <w:lvl w:ilvl="1" w:tplc="04090003" w:tentative="1">
+      <w:start w:val="1"/>
+      <w:numFmt w:val="bullet"/>
+      <w:lvlText w:val="o"/>
+      <w:lvlJc w:val="left"/>
+      <w:pPr>
+        <w:ind w:left="1440" w:hanging="360"/>
+      </w:pPr>
+      <w:rPr>
+        <w:rFonts w:ascii="Courier New" w:hAnsi="Courier New" w:cs="Courier New" w:hint="default"/>
+      </w:rPr>
+    </w:lvl>
+    <w:lvl w:ilvl="2" w:tplc="04090005" w:tentative="1">
+      <w:start w:val="1"/>
+      <w:numFmt w:val="bullet"/>
+      <w:lvlText w:val=""/>
+      <w:lvlJc w:val="left"/>
+      <w:pPr>
+        <w:ind w:left="2160" w:hanging="360"/>
+      </w:pPr>
+      <w:rPr>
+        <w:rFonts w:ascii="Wingdings" w:hAnsi="Wingdings" w:hint="default"/>
+      </w:rPr>
+    </w:lvl>
+    <w:lvl w:ilvl="3" w:tplc="04090001" w:tentative="1">
+      <w:start w:val="1"/>
+      <w:numFmt w:val="bullet"/>
+      <w:lvlText w:val=""/>
+      <w:lvlJc w:val="left"/>
+      <w:pPr>
+        <w:ind w:left="2880" w:hanging="360"/>
+      </w:pPr>
+      <w:rPr>
+        <w:rFonts w:ascii="Symbol" w:hAnsi="Symbol" w:hint="default"/>
+      </w:rPr>
+    </w:lvl>
+    <w:lvl w:ilvl="4" w:tplc="04090003" w:tentative="1">
+      <w:start w:val="1"/>
+      <w:numFmt w:val="bullet"/>
+      <w:lvlText w:val="o"/>
+      <w:lvlJc w:val="left"/>
+      <w:pPr>
+        <w:ind w:left="3600" w:hanging="360"/>
+      </w:pPr>
+      <w:rPr>
+        <w:rFonts w:ascii="Courier New" w:hAnsi="Courier New" w:cs="Courier New" w:hint="default"/>
+      </w:rPr>
+    </w:lvl>
+    <w:lvl w:ilvl="5" w:tplc="04090005" w:tentative="1">
+      <w:start w:val="1"/>
+      <w:numFmt w:val="bullet"/>
+      <w:lvlText w:val=""/>
+      <w:lvlJc w:val="left"/>
+      <w:pPr>
+        <w:ind w:left="4320" w:hanging="360"/>
+      </w:pPr>
+      <w:rPr>
+        <w:rFonts w:ascii="Wingdings" w:hAnsi="Wingdings" w:hint="default"/>
+      </w:rPr>
+    </w:lvl>
+    <w:lvl w:ilvl="6" w:tplc="04090001" w:tentative="1">
+      <w:start w:val="1"/>
+      <w:numFmt w:val="bullet"/>
+      <w:lvlText w:val=""/>
+      <w:lvlJc w:val="left"/>
+      <w:pPr>
+        <w:ind w:left="5040" w:hanging="360"/>
+      </w:pPr>
+      <w:rPr>
+        <w:rFonts w:ascii="Symbol" w:hAnsi="Symbol" w:hint="default"/>
+      </w:rPr>
+    </w:lvl>
+    <w:lvl w:ilvl="7" w:tplc="04090003" w:tentative="1">
+      <w:start w:val="1"/>
+      <w:numFmt w:val="bullet"/>
+      <w:lvlText w:val="o"/>
+      <w:lvlJc w:val="left"/>
+      <w:pPr>
+        <w:ind w:left="5760" w:hanging="360"/>
+      </w:pPr>
+      <w:rPr>
+        <w:rFonts w:ascii="Courier New" w:hAnsi="Courier New" w:cs="Courier New" w:hint="default"/>
+      </w:rPr>
+    </w:lvl>
+    <w:lvl w:ilvl="8" w:tplc="04090005" w:tentative="1">
+      <w:start w:val="1"/>
+      <w:numFmt w:val="bullet"/>
+      <w:lvlText w:val=""/>
+      <w:lvlJc w:val="left"/>
+      <w:pPr>
+        <w:ind w:left="6480" w:hanging="360"/>
+      </w:pPr>
+      <w:rPr>
+        <w:rFonts w:ascii="Wingdings" w:hAnsi="Wingdings" w:hint="default"/>
+      </w:rPr>
+    </w:lvl>
+  </w:abstractNum>
   <w:num w:numId="1">
+    <w:abstractNumId w:val="3"/>
+  </w:num>
+  <w:num w:numId="2">
     <w:abstractNumId w:val="1"/>
   </w:num>
-  <w:num w:numId="2">
+  <w:num w:numId="3">
+    <w:abstractNumId w:val="2"/>
+  </w:num>
+  <w:num w:numId="4">
     <w:abstractNumId w:val="0"/>
+  </w:num>
+  <w:num w:numId="5">
+    <w:abstractNumId w:val="4"/>
   </w:num>
 </w:numbering>
 </file>

</xml_diff>